<commit_message>
More edits + more study + more material
</commit_message>
<xml_diff>
--- a/Notes/AdvAlgo Quick Exam Summary.docx
+++ b/Notes/AdvAlgo Quick Exam Summary.docx
@@ -8435,6 +8435,158 @@
           </m:r>
         </m:oMath>
       </m:oMathPara>
+    </w:p>
+    <w:p>
+      <w:pPr>
+        <w:spacing w:line="276" w:lineRule="auto"/>
+        <w:rPr>
+          <w:lang w:val="en-US"/>
+        </w:rPr>
+      </w:pPr>
+      <w:r>
+        <w:rPr>
+          <w:lang w:val="en-US"/>
+        </w:rPr>
+        <w:t>Why so? Because</w:t>
+      </w:r>
+      <w:r>
+        <w:rPr>
+          <w:lang w:val="en-US"/>
+        </w:rPr>
+        <w:t>:</w:t>
+      </w:r>
+    </w:p>
+    <w:p>
+      <w:pPr>
+        <w:pStyle w:val="Paragrafoelenco"/>
+        <w:numPr>
+          <w:ilvl w:val="0"/>
+          <w:numId w:val="11"/>
+        </w:numPr>
+        <w:spacing w:line="276" w:lineRule="auto"/>
+        <w:rPr>
+          <w:lang w:val="en-US"/>
+        </w:rPr>
+      </w:pPr>
+      <w:r>
+        <w:rPr>
+          <w:lang w:val="en-US"/>
+        </w:rPr>
+        <w:t xml:space="preserve">at best </w:t>
+      </w:r>
+    </w:p>
+    <w:p>
+      <w:pPr>
+        <w:pStyle w:val="Paragrafoelenco"/>
+        <w:numPr>
+          <w:ilvl w:val="1"/>
+          <w:numId w:val="11"/>
+        </w:numPr>
+        <w:spacing w:line="276" w:lineRule="auto"/>
+        <w:rPr>
+          <w:lang w:val="en-US"/>
+        </w:rPr>
+      </w:pPr>
+      <w:r>
+        <w:rPr>
+          <w:lang w:val="en-US"/>
+        </w:rPr>
+        <w:t>a minimization algorithm will do a minimum choice</w:t>
+      </w:r>
+      <w:r>
+        <w:rPr>
+          <w:lang w:val="en-US"/>
+        </w:rPr>
+        <w:t xml:space="preserve"> (as least as possible)</w:t>
+      </w:r>
+    </w:p>
+    <w:p>
+      <w:pPr>
+        <w:pStyle w:val="Paragrafoelenco"/>
+        <w:numPr>
+          <w:ilvl w:val="1"/>
+          <w:numId w:val="11"/>
+        </w:numPr>
+        <w:spacing w:line="276" w:lineRule="auto"/>
+        <w:rPr>
+          <w:lang w:val="en-US"/>
+        </w:rPr>
+      </w:pPr>
+      <w:r>
+        <w:rPr>
+          <w:lang w:val="en-US"/>
+        </w:rPr>
+        <w:t>a</w:t>
+      </w:r>
+      <w:r>
+        <w:rPr>
+          <w:lang w:val="en-US"/>
+        </w:rPr>
+        <w:t xml:space="preserve"> maximization algorithm will do a maximum choice</w:t>
+      </w:r>
+      <w:r>
+        <w:rPr>
+          <w:lang w:val="en-US"/>
+        </w:rPr>
+        <w:t xml:space="preserve"> (the most possible)</w:t>
+      </w:r>
+    </w:p>
+    <w:p>
+      <w:pPr>
+        <w:pStyle w:val="Paragrafoelenco"/>
+        <w:numPr>
+          <w:ilvl w:val="0"/>
+          <w:numId w:val="11"/>
+        </w:numPr>
+        <w:spacing w:line="276" w:lineRule="auto"/>
+        <w:rPr>
+          <w:lang w:val="en-US"/>
+        </w:rPr>
+      </w:pPr>
+      <w:r>
+        <w:rPr>
+          <w:lang w:val="en-US"/>
+        </w:rPr>
+        <w:t>at worst</w:t>
+      </w:r>
+    </w:p>
+    <w:p>
+      <w:pPr>
+        <w:pStyle w:val="Paragrafoelenco"/>
+        <w:numPr>
+          <w:ilvl w:val="1"/>
+          <w:numId w:val="11"/>
+        </w:numPr>
+        <w:spacing w:line="276" w:lineRule="auto"/>
+        <w:rPr>
+          <w:lang w:val="en-US"/>
+        </w:rPr>
+      </w:pPr>
+      <w:r>
+        <w:rPr>
+          <w:lang w:val="en-US"/>
+        </w:rPr>
+        <w:t>for a minimization algorithm it’s the largest solution</w:t>
+      </w:r>
+    </w:p>
+    <w:p>
+      <w:pPr>
+        <w:pStyle w:val="Paragrafoelenco"/>
+        <w:numPr>
+          <w:ilvl w:val="1"/>
+          <w:numId w:val="11"/>
+        </w:numPr>
+        <w:spacing w:line="276" w:lineRule="auto"/>
+        <w:rPr>
+          <w:lang w:val="en-US"/>
+        </w:rPr>
+      </w:pPr>
+      <w:r>
+        <w:rPr>
+          <w:lang w:val="en-US"/>
+        </w:rPr>
+        <w:t>for a maximization algorithm it’s the smallest solution</w:t>
+      </w:r>
     </w:p>
     <w:p>
       <w:pPr>
@@ -14108,6 +14260,7 @@
     <w:rsid w:val="0040098A"/>
     <w:rsid w:val="004331DA"/>
     <w:rsid w:val="0047076B"/>
+    <w:rsid w:val="004E3D70"/>
     <w:rsid w:val="0052453B"/>
     <w:rsid w:val="006102F9"/>
     <w:rsid w:val="00633F48"/>
@@ -14120,6 +14273,7 @@
     <w:rsid w:val="00AF5D71"/>
     <w:rsid w:val="00BB34F0"/>
     <w:rsid w:val="00BB4AE1"/>
+    <w:rsid w:val="00C30DF3"/>
     <w:rsid w:val="00EC65AA"/>
     <w:rsid w:val="00EE632D"/>
     <w:rsid w:val="00F53D13"/>

</xml_diff>